<commit_message>
Accidentally overwrote file, recreated for tests.
</commit_message>
<xml_diff>
--- a/src/test/resources/inputTest.docx
+++ b/src/test/resources/inputTest.docx
@@ -4,14 +4,19 @@
   <w:body>
     <w:p>
       <w:r>
+        <w:rPr>
+          <w:rFonts w:ascii="AppleSystemUIFont" w:hAnsi="AppleSystemUIFont" w:cs="AppleSystemUIFont"/>
+          <w:sz w:val="26"/>
+          <w:szCs w:val="26"/>
+        </w:rPr>
         <w:t>Hello, this is a test document.</w:t>
       </w:r>
     </w:p>
     <w:sectPr>
-      <w:pgSz w:w="11906" w:h="16838"/>
-      <w:pgMar w:top="1440" w:right="1440" w:bottom="1440" w:left="1440" w:header="708" w:footer="708" w:gutter="0"/>
-      <w:cols w:space="708"/>
-      <w:docGrid w:linePitch="360"/>
+      <w:pgSz w:w="12240" w:h="15840"/>
+      <w:pgMar w:top="1440" w:right="1440" w:bottom="1440" w:left="1440" w:header="720" w:footer="720" w:gutter="0"/>
+      <w:cols w:space="720"/>
+      <w:noEndnote/>
     </w:sectPr>
   </w:body>
 </w:document>

</xml_diff>